<commit_message>
Create word to ppt
</commit_message>
<xml_diff>
--- a/敬拜大字報.docx
+++ b/敬拜大字報.docx
@@ -4,168 +4,92 @@
   <w:body>
     <w:p>
       <w:pPr>
+        <w:pStyle w:val="Lyrics"/>
+      </w:pPr>
+    </w:p>
+    <w:p>
+      <w:pPr>
         <w:pStyle w:val="SongTitle"/>
-        <w:jc w:val="left"/>
-      </w:pPr>
-      <w:r>
-        <w:rPr>
-          <w:kern w:val="0"/>
-          <w:fitText w:val="2405" w:id="-665133312"/>
-        </w:rPr>
+      </w:pPr>
+      <w:r>
         <w:t>【將天敞開】</w:t>
       </w:r>
     </w:p>
     <w:p>
       <w:pPr>
         <w:pStyle w:val="Lyrics"/>
-        <w:jc w:val="left"/>
-      </w:pPr>
-      <w:r>
-        <w:t>將天敞開</w:t>
-      </w:r>
-      <w:r>
-        <w:t xml:space="preserve"> </w:t>
-      </w:r>
-      <w:r>
-        <w:t>祢的榮耀降下來</w:t>
-      </w:r>
-    </w:p>
-    <w:p>
-      <w:pPr>
-        <w:pStyle w:val="Lyrics"/>
-        <w:jc w:val="left"/>
-      </w:pPr>
-      <w:r>
-        <w:t>將天敞開</w:t>
-      </w:r>
-      <w:r>
-        <w:t xml:space="preserve"> </w:t>
-      </w:r>
-      <w:r>
-        <w:t>祢的同在降下來</w:t>
-      </w:r>
-    </w:p>
-    <w:p>
-      <w:pPr>
-        <w:pStyle w:val="Lyrics"/>
-        <w:jc w:val="left"/>
-      </w:pPr>
-      <w:r>
-        <w:t>將天敞開</w:t>
-      </w:r>
-      <w:r>
-        <w:t xml:space="preserve"> </w:t>
-      </w:r>
-      <w:r>
-        <w:t>祢的榮耀降下來</w:t>
-      </w:r>
-    </w:p>
-    <w:p>
-      <w:pPr>
-        <w:pStyle w:val="Lyrics"/>
-        <w:jc w:val="left"/>
-      </w:pPr>
-      <w:r>
-        <w:t>萬國讚嘆祢</w:t>
-      </w:r>
-      <w:r>
-        <w:t xml:space="preserve"> </w:t>
-      </w:r>
-      <w:r>
-        <w:t>祢是榮耀君王</w:t>
-      </w:r>
-    </w:p>
-    <w:p>
-      <w:pPr>
-        <w:pStyle w:val="Lyrics"/>
-        <w:jc w:val="left"/>
-      </w:pPr>
-      <w:r>
-        <w:t>※</w:t>
-      </w:r>
-      <w:r>
-        <w:t>天上地下</w:t>
-      </w:r>
-      <w:r>
-        <w:t xml:space="preserve"> </w:t>
-      </w:r>
-      <w:r>
-        <w:t>合一敬拜</w:t>
-      </w:r>
-    </w:p>
-    <w:p>
-      <w:pPr>
-        <w:pStyle w:val="Lyrics"/>
-        <w:jc w:val="left"/>
-      </w:pPr>
-      <w:r>
-        <w:t>歡呼耶穌基督</w:t>
-      </w:r>
-      <w:r>
-        <w:t xml:space="preserve"> </w:t>
-      </w:r>
-      <w:r>
-        <w:t>聖潔羔羊</w:t>
-      </w:r>
-      <w:r>
-        <w:t xml:space="preserve"> </w:t>
-      </w:r>
-      <w:r>
-        <w:t>榮耀歸於祢</w:t>
-      </w:r>
-    </w:p>
-    <w:p>
-      <w:pPr>
-        <w:pStyle w:val="Lyrics"/>
-        <w:jc w:val="left"/>
-      </w:pPr>
-      <w:r>
-        <w:t>天上地下</w:t>
-      </w:r>
-      <w:r>
-        <w:t xml:space="preserve"> </w:t>
-      </w:r>
-      <w:r>
-        <w:t>在永恆裡敬拜</w:t>
-      </w:r>
-    </w:p>
-    <w:p>
-      <w:pPr>
-        <w:pStyle w:val="Lyrics"/>
-        <w:jc w:val="left"/>
-      </w:pPr>
-      <w:r>
-        <w:t>哈利路亞</w:t>
-      </w:r>
-      <w:r>
-        <w:t xml:space="preserve"> </w:t>
-      </w:r>
-      <w:r>
-        <w:t>哈利路亞</w:t>
-      </w:r>
-    </w:p>
-    <w:p>
-      <w:pPr>
-        <w:pStyle w:val="Lyrics"/>
-        <w:jc w:val="left"/>
-      </w:pPr>
-      <w:r>
-        <w:t xml:space="preserve">§ </w:t>
-      </w:r>
-      <w:r>
-        <w:t>神就在這裡</w:t>
-      </w:r>
-      <w:r>
-        <w:t xml:space="preserve"> </w:t>
-      </w:r>
-      <w:r>
-        <w:t>我們歡迎祢</w:t>
-      </w:r>
-    </w:p>
-    <w:p>
-      <w:pPr>
-        <w:pStyle w:val="Lyrics"/>
-        <w:jc w:val="left"/>
+      </w:pPr>
+      <w:r>
+        <w:t>將天敞開 祢的榮耀降下來</w:t>
+      </w:r>
+    </w:p>
+    <w:p>
+      <w:pPr>
+        <w:pStyle w:val="Lyrics"/>
+      </w:pPr>
+      <w:r>
+        <w:t>將天敞開 祢的同在降下來</w:t>
+      </w:r>
+    </w:p>
+    <w:p>
+      <w:pPr>
+        <w:pStyle w:val="Lyrics"/>
+      </w:pPr>
+      <w:r>
+        <w:t>將天敞開 祢的榮耀降下來</w:t>
+      </w:r>
+    </w:p>
+    <w:p>
+      <w:pPr>
+        <w:pStyle w:val="Lyrics"/>
+      </w:pPr>
+      <w:r>
+        <w:t>萬國讚嘆祢 祢是榮耀君王</w:t>
+      </w:r>
+    </w:p>
+    <w:p>
+      <w:pPr>
+        <w:pStyle w:val="Lyrics"/>
+      </w:pPr>
+      <w:r>
+        <w:t>※天上地下 合一敬拜</w:t>
+      </w:r>
+    </w:p>
+    <w:p>
+      <w:pPr>
+        <w:pStyle w:val="Lyrics"/>
+      </w:pPr>
+      <w:r>
+        <w:t>歡呼耶穌基督 聖潔羔羊 榮耀歸於祢</w:t>
+      </w:r>
+    </w:p>
+    <w:p>
+      <w:pPr>
+        <w:pStyle w:val="Lyrics"/>
+      </w:pPr>
+      <w:r>
+        <w:t>天上地下 在永恆裡敬拜</w:t>
+      </w:r>
+    </w:p>
+    <w:p>
+      <w:pPr>
+        <w:pStyle w:val="Lyrics"/>
+      </w:pPr>
+      <w:r>
+        <w:t>哈利路亞 哈利路亞</w:t>
+      </w:r>
+    </w:p>
+    <w:p>
+      <w:pPr>
+        <w:pStyle w:val="Lyrics"/>
+      </w:pPr>
+      <w:r>
+        <w:t>§ 神就在這裡 我們歡迎祢</w:t>
+      </w:r>
+    </w:p>
+    <w:p>
+      <w:pPr>
+        <w:pStyle w:val="Lyrics"/>
       </w:pPr>
       <w:r>
         <w:t>讓一切焦點轉向祢</w:t>
@@ -174,22 +98,14 @@
     <w:p>
       <w:pPr>
         <w:pStyle w:val="Lyrics"/>
-        <w:jc w:val="left"/>
-      </w:pPr>
-      <w:r>
-        <w:t>神就在這裡</w:t>
-      </w:r>
-      <w:r>
-        <w:t xml:space="preserve"> </w:t>
-      </w:r>
-      <w:r>
-        <w:t>我們歡迎祢</w:t>
-      </w:r>
-    </w:p>
-    <w:p>
-      <w:pPr>
-        <w:pStyle w:val="Lyrics"/>
-        <w:jc w:val="left"/>
+      </w:pPr>
+      <w:r>
+        <w:t>神就在這裡 我們歡迎祢</w:t>
+      </w:r>
+    </w:p>
+    <w:p>
+      <w:pPr>
+        <w:pStyle w:val="Lyrics"/>
       </w:pPr>
       <w:r>
         <w:t>寶座前敬拜不停息</w:t>
@@ -198,7 +114,6 @@
     <w:p>
       <w:pPr>
         <w:pStyle w:val="SongTitle"/>
-        <w:jc w:val="left"/>
       </w:pPr>
       <w:r>
         <w:t>【在這裡】</w:t>
@@ -207,25 +122,14 @@
     <w:p>
       <w:pPr>
         <w:pStyle w:val="Lyrics"/>
-        <w:jc w:val="left"/>
-      </w:pPr>
-      <w:r>
-        <w:t>若有人渴慕真理</w:t>
-      </w:r>
-      <w:r>
-        <w:t xml:space="preserve"> </w:t>
-      </w:r>
-      <w:r>
-        <w:t>需要盼望和能力</w:t>
-      </w:r>
-      <w:r>
-        <w:t xml:space="preserve"> </w:t>
-      </w:r>
-    </w:p>
-    <w:p>
-      <w:pPr>
-        <w:pStyle w:val="Lyrics"/>
-        <w:jc w:val="left"/>
+      </w:pPr>
+      <w:r>
+        <w:t xml:space="preserve">若有人渴慕真理 需要盼望和能力 </w:t>
+      </w:r>
+    </w:p>
+    <w:p>
+      <w:pPr>
+        <w:pStyle w:val="Lyrics"/>
       </w:pPr>
       <w:r>
         <w:t>來求告我救主的聖名</w:t>
@@ -234,25 +138,14 @@
     <w:p>
       <w:pPr>
         <w:pStyle w:val="Lyrics"/>
-        <w:jc w:val="left"/>
-      </w:pPr>
-      <w:r>
-        <w:t>若有人飢渴慕義</w:t>
-      </w:r>
-      <w:r>
-        <w:t xml:space="preserve"> </w:t>
-      </w:r>
-      <w:r>
-        <w:t>尋找真正的生命</w:t>
-      </w:r>
-      <w:r>
-        <w:t xml:space="preserve"> </w:t>
-      </w:r>
-    </w:p>
-    <w:p>
-      <w:pPr>
-        <w:pStyle w:val="Lyrics"/>
-        <w:jc w:val="left"/>
+      </w:pPr>
+      <w:r>
+        <w:t xml:space="preserve">若有人飢渴慕義 尋找真正的生命 </w:t>
+      </w:r>
+    </w:p>
+    <w:p>
+      <w:pPr>
+        <w:pStyle w:val="Lyrics"/>
       </w:pPr>
       <w:r>
         <w:t>來遇見你靈魂的救主</w:t>
@@ -261,25 +154,14 @@
     <w:p>
       <w:pPr>
         <w:pStyle w:val="Lyrics"/>
-        <w:jc w:val="left"/>
-      </w:pPr>
-      <w:r>
-        <w:t>若有人在基督裡</w:t>
-      </w:r>
-      <w:r>
-        <w:t xml:space="preserve"> </w:t>
-      </w:r>
-      <w:r>
-        <w:t>死裡復活得生命</w:t>
-      </w:r>
-      <w:r>
-        <w:t xml:space="preserve"> </w:t>
-      </w:r>
-    </w:p>
-    <w:p>
-      <w:pPr>
-        <w:pStyle w:val="Lyrics"/>
-        <w:jc w:val="left"/>
+      </w:pPr>
+      <w:r>
+        <w:t xml:space="preserve">若有人在基督裡 死裡復活得生命 </w:t>
+      </w:r>
+    </w:p>
+    <w:p>
+      <w:pPr>
+        <w:pStyle w:val="Lyrics"/>
       </w:pPr>
       <w:r>
         <w:t>來讚美我救主的聖名</w:t>
@@ -288,28 +170,14 @@
     <w:p>
       <w:pPr>
         <w:pStyle w:val="Lyrics"/>
-        <w:jc w:val="left"/>
-      </w:pPr>
-      <w:r>
-        <w:t>若有人忍耐到底</w:t>
-      </w:r>
-      <w:r>
-        <w:t xml:space="preserve"> </w:t>
-      </w:r>
-      <w:r>
-        <w:t>憑信勝過一</w:t>
-      </w:r>
-      <w:r>
-        <w:t>切恐懼</w:t>
-      </w:r>
-      <w:r>
-        <w:t xml:space="preserve"> </w:t>
-      </w:r>
-    </w:p>
-    <w:p>
-      <w:pPr>
-        <w:pStyle w:val="Lyrics"/>
-        <w:jc w:val="left"/>
+      </w:pPr>
+      <w:r>
+        <w:t xml:space="preserve">若有人忍耐到底 憑信勝過一切恐懼 </w:t>
+      </w:r>
+    </w:p>
+    <w:p>
+      <w:pPr>
+        <w:pStyle w:val="Lyrics"/>
       </w:pPr>
       <w:r>
         <w:t>來讚美我靈魂的救主</w:t>
@@ -318,61 +186,30 @@
     <w:p>
       <w:pPr>
         <w:pStyle w:val="Lyrics"/>
-        <w:jc w:val="left"/>
-      </w:pPr>
-      <w:r>
-        <w:t>※</w:t>
-      </w:r>
-      <w:r>
-        <w:t>神與我同行</w:t>
-      </w:r>
-      <w:r>
-        <w:t xml:space="preserve"> </w:t>
-      </w:r>
-      <w:r>
-        <w:t>他愛降臨</w:t>
-      </w:r>
-    </w:p>
-    <w:p>
-      <w:pPr>
-        <w:pStyle w:val="Lyrics"/>
-        <w:jc w:val="left"/>
-      </w:pPr>
-      <w:r>
-        <w:t>掌管全地</w:t>
-      </w:r>
-      <w:r>
-        <w:t xml:space="preserve"> </w:t>
-      </w:r>
-    </w:p>
-    <w:p>
-      <w:pPr>
-        <w:pStyle w:val="Lyrics"/>
-        <w:jc w:val="left"/>
-      </w:pPr>
-      <w:r>
-        <w:t>恩典與能力</w:t>
-      </w:r>
-      <w:r>
-        <w:t xml:space="preserve"> </w:t>
-      </w:r>
-      <w:r>
-        <w:t>他愛降臨</w:t>
-      </w:r>
-      <w:r>
-        <w:t xml:space="preserve"> </w:t>
-      </w:r>
-      <w:r>
-        <w:t>掌管全地</w:t>
-      </w:r>
-      <w:r>
-        <w:t xml:space="preserve"> </w:t>
-      </w:r>
-    </w:p>
-    <w:p>
-      <w:pPr>
-        <w:pStyle w:val="Lyrics"/>
-        <w:jc w:val="left"/>
+      </w:pPr>
+      <w:r>
+        <w:t>※神與我同行 他愛降臨</w:t>
+      </w:r>
+    </w:p>
+    <w:p>
+      <w:pPr>
+        <w:pStyle w:val="Lyrics"/>
+      </w:pPr>
+      <w:r>
+        <w:t xml:space="preserve">掌管全地 </w:t>
+      </w:r>
+    </w:p>
+    <w:p>
+      <w:pPr>
+        <w:pStyle w:val="Lyrics"/>
+      </w:pPr>
+      <w:r>
+        <w:t xml:space="preserve">恩典與能力 他愛降臨 掌管全地 </w:t>
+      </w:r>
+    </w:p>
+    <w:p>
+      <w:pPr>
+        <w:pStyle w:val="Lyrics"/>
       </w:pPr>
       <w:r>
         <w:t>神正在這裡</w:t>
@@ -381,91 +218,38 @@
     <w:p>
       <w:pPr>
         <w:pStyle w:val="Lyrics"/>
-        <w:jc w:val="left"/>
-      </w:pPr>
-      <w:r>
-        <w:t>§</w:t>
-      </w:r>
-      <w:r>
-        <w:t>再沒有事能拆散我們</w:t>
-      </w:r>
-      <w:r>
-        <w:t xml:space="preserve"> </w:t>
-      </w:r>
-      <w:r>
-        <w:t>神與我同行</w:t>
-      </w:r>
-      <w:r>
-        <w:t xml:space="preserve"> </w:t>
-      </w:r>
-    </w:p>
-    <w:p>
-      <w:pPr>
-        <w:pStyle w:val="Lyrics"/>
-        <w:jc w:val="left"/>
-      </w:pPr>
-      <w:r>
-        <w:t>再沒有事能奪走應許</w:t>
-      </w:r>
-      <w:r>
-        <w:t xml:space="preserve"> </w:t>
-      </w:r>
-      <w:r>
-        <w:t>神與我同行</w:t>
-      </w:r>
-      <w:r>
-        <w:t xml:space="preserve"> </w:t>
-      </w:r>
-    </w:p>
-    <w:p>
-      <w:pPr>
-        <w:pStyle w:val="Lyrics"/>
-        <w:jc w:val="left"/>
-      </w:pPr>
-      <w:r>
-        <w:t>再沒有事能取代耶穌</w:t>
-      </w:r>
-      <w:r>
-        <w:t xml:space="preserve"> </w:t>
-      </w:r>
-      <w:r>
-        <w:t>神與我同行</w:t>
-      </w:r>
-      <w:r>
-        <w:t xml:space="preserve"> </w:t>
-      </w:r>
-    </w:p>
-    <w:p>
-      <w:pPr>
-        <w:pStyle w:val="Lyrics"/>
-        <w:jc w:val="left"/>
-      </w:pPr>
-      <w:r>
-        <w:t>不懼怕</w:t>
-      </w:r>
-      <w:r>
-        <w:t xml:space="preserve"> </w:t>
-      </w:r>
-      <w:r>
-        <w:t>不羞愧</w:t>
-      </w:r>
-      <w:r>
-        <w:t xml:space="preserve"> </w:t>
-      </w:r>
-      <w:r>
-        <w:t>得自由</w:t>
-      </w:r>
-      <w:r>
-        <w:t xml:space="preserve"> </w:t>
-      </w:r>
-      <w:r>
-        <w:t>與他同行</w:t>
+      </w:pPr>
+      <w:r>
+        <w:t xml:space="preserve">§再沒有事能拆散我們 神與我同行 </w:t>
+      </w:r>
+    </w:p>
+    <w:p>
+      <w:pPr>
+        <w:pStyle w:val="Lyrics"/>
+      </w:pPr>
+      <w:r>
+        <w:t xml:space="preserve">再沒有事能奪走應許 神與我同行 </w:t>
+      </w:r>
+    </w:p>
+    <w:p>
+      <w:pPr>
+        <w:pStyle w:val="Lyrics"/>
+      </w:pPr>
+      <w:r>
+        <w:t xml:space="preserve">再沒有事能取代耶穌 神與我同行 </w:t>
+      </w:r>
+    </w:p>
+    <w:p>
+      <w:pPr>
+        <w:pStyle w:val="Lyrics"/>
+      </w:pPr>
+      <w:r>
+        <w:t>不懼怕 不羞愧 得自由 與他同行</w:t>
       </w:r>
     </w:p>
     <w:p>
       <w:pPr>
         <w:pStyle w:val="SongTitle"/>
-        <w:jc w:val="left"/>
       </w:pPr>
       <w:r>
         <w:t>【我們的神】</w:t>
@@ -474,58 +258,30 @@
     <w:p>
       <w:pPr>
         <w:pStyle w:val="Lyrics"/>
-        <w:jc w:val="left"/>
-      </w:pPr>
-      <w:r>
-        <w:t>諸天述說天父的榮耀</w:t>
-      </w:r>
-      <w:r>
-        <w:t xml:space="preserve"> </w:t>
-      </w:r>
-      <w:r>
-        <w:t>穹蒼傳揚奇妙的作為</w:t>
-      </w:r>
-    </w:p>
-    <w:p>
-      <w:pPr>
-        <w:pStyle w:val="Lyrics"/>
-        <w:jc w:val="left"/>
-      </w:pPr>
-      <w:r>
-        <w:t>張開雙手萬物得飽足</w:t>
-      </w:r>
-      <w:r>
-        <w:t xml:space="preserve"> </w:t>
-      </w:r>
-      <w:r>
-        <w:t>萬口承認祢是我們的神</w:t>
-      </w:r>
-    </w:p>
-    <w:p>
-      <w:pPr>
-        <w:pStyle w:val="Lyrics"/>
-        <w:jc w:val="left"/>
-      </w:pPr>
-      <w:r>
-        <w:t>※</w:t>
-      </w:r>
-      <w:r>
-        <w:t>我們的神</w:t>
-      </w:r>
-      <w:r>
-        <w:t xml:space="preserve"> </w:t>
-      </w:r>
-      <w:r>
-        <w:t>坐在寶座上</w:t>
-      </w:r>
-      <w:r>
-        <w:t xml:space="preserve"> </w:t>
-      </w:r>
-    </w:p>
-    <w:p>
-      <w:pPr>
-        <w:pStyle w:val="Lyrics"/>
-        <w:jc w:val="left"/>
+      </w:pPr>
+      <w:r>
+        <w:t>諸天述說天父的榮耀 穹蒼傳揚奇妙的作為</w:t>
+      </w:r>
+    </w:p>
+    <w:p>
+      <w:pPr>
+        <w:pStyle w:val="Lyrics"/>
+      </w:pPr>
+      <w:r>
+        <w:t>張開雙手萬物得飽足 萬口承認祢是我們的神</w:t>
+      </w:r>
+    </w:p>
+    <w:p>
+      <w:pPr>
+        <w:pStyle w:val="Lyrics"/>
+      </w:pPr>
+      <w:r>
+        <w:t xml:space="preserve">※我們的神 坐在寶座上 </w:t>
+      </w:r>
+    </w:p>
+    <w:p>
+      <w:pPr>
+        <w:pStyle w:val="Lyrics"/>
       </w:pPr>
       <w:r>
         <w:t>聖殿充滿榮耀萬民敬拜</w:t>
@@ -534,101 +290,38 @@
     <w:p>
       <w:pPr>
         <w:pStyle w:val="Lyrics"/>
-        <w:jc w:val="left"/>
-      </w:pPr>
-      <w:r>
-        <w:t>全能的神</w:t>
-      </w:r>
-      <w:r>
-        <w:t xml:space="preserve"> </w:t>
-      </w:r>
-      <w:r>
-        <w:t>我們尊崇祢</w:t>
-      </w:r>
-    </w:p>
-    <w:p>
-      <w:pPr>
-        <w:pStyle w:val="Lyrics"/>
-        <w:jc w:val="left"/>
-      </w:pPr>
-      <w:r>
-        <w:t>聖潔榮耀</w:t>
-      </w:r>
-      <w:r>
-        <w:t xml:space="preserve"> </w:t>
-      </w:r>
-      <w:r>
-        <w:t>尊貴</w:t>
-      </w:r>
-      <w:r>
-        <w:t xml:space="preserve"> </w:t>
-      </w:r>
-      <w:r>
-        <w:t>能力</w:t>
-      </w:r>
-      <w:r>
-        <w:t xml:space="preserve"> </w:t>
-      </w:r>
-      <w:r>
-        <w:t>都歸於祢</w:t>
-      </w:r>
-    </w:p>
-    <w:p>
-      <w:pPr>
-        <w:pStyle w:val="Lyrics"/>
-        <w:jc w:val="left"/>
-      </w:pPr>
-      <w:r>
-        <w:lastRenderedPageBreak/>
-        <w:t>§</w:t>
-      </w:r>
-      <w:r>
-        <w:t>祢說話</w:t>
-      </w:r>
-      <w:r>
-        <w:t xml:space="preserve"> </w:t>
-      </w:r>
-      <w:r>
-        <w:t>命立就立</w:t>
-      </w:r>
-      <w:r>
-        <w:t xml:space="preserve"> </w:t>
-      </w:r>
-      <w:r>
-        <w:t>祢吹氣</w:t>
-      </w:r>
-      <w:r>
-        <w:t xml:space="preserve"> </w:t>
-      </w:r>
-      <w:r>
-        <w:t>就得生命</w:t>
-      </w:r>
-    </w:p>
-    <w:p>
-      <w:pPr>
-        <w:pStyle w:val="Lyrics"/>
-        <w:jc w:val="left"/>
-      </w:pPr>
-      <w:r>
-        <w:t>萬物齊唱</w:t>
-      </w:r>
-      <w:r>
-        <w:t xml:space="preserve"> </w:t>
-      </w:r>
-      <w:r>
-        <w:t>哈利路亞</w:t>
-      </w:r>
-      <w:r>
-        <w:t xml:space="preserve"> </w:t>
-      </w:r>
-      <w:r>
-        <w:t>聖哉聖哉聖哉</w:t>
+      </w:pPr>
+      <w:r>
+        <w:t>全能的神 我們尊崇祢</w:t>
+      </w:r>
+    </w:p>
+    <w:p>
+      <w:pPr>
+        <w:pStyle w:val="Lyrics"/>
+      </w:pPr>
+      <w:r>
+        <w:t>聖潔榮耀 尊貴 能力 都歸於祢</w:t>
+      </w:r>
+    </w:p>
+    <w:p>
+      <w:pPr>
+        <w:pStyle w:val="Lyrics"/>
+      </w:pPr>
+      <w:r>
+        <w:t>§祢說話 命立就立 祢吹氣 就得生命</w:t>
+      </w:r>
+    </w:p>
+    <w:p>
+      <w:pPr>
+        <w:pStyle w:val="Lyrics"/>
+      </w:pPr>
+      <w:r>
+        <w:t>萬物齊唱 哈利路亞 聖哉聖哉聖哉</w:t>
       </w:r>
     </w:p>
     <w:p>
       <w:pPr>
         <w:pStyle w:val="SongTitle"/>
-        <w:jc w:val="left"/>
       </w:pPr>
       <w:r>
         <w:t>【耶穌永遠掌權】</w:t>
@@ -637,169 +330,70 @@
     <w:p>
       <w:pPr>
         <w:pStyle w:val="Lyrics"/>
-        <w:jc w:val="left"/>
-      </w:pPr>
-      <w:r>
-        <w:t>1.</w:t>
-      </w:r>
-      <w:r>
-        <w:t>當我在患難之中</w:t>
-      </w:r>
-      <w:r>
-        <w:t xml:space="preserve"> </w:t>
-      </w:r>
-      <w:r>
-        <w:t>我仍要信靠耶穌</w:t>
-      </w:r>
-    </w:p>
-    <w:p>
-      <w:pPr>
-        <w:pStyle w:val="Lyrics"/>
-        <w:jc w:val="left"/>
-      </w:pPr>
-      <w:r>
-        <w:t>祢是我的一切</w:t>
-      </w:r>
-      <w:r>
-        <w:t xml:space="preserve"> </w:t>
-      </w:r>
-      <w:r>
-        <w:t>我心所依靠的</w:t>
-      </w:r>
-    </w:p>
-    <w:p>
-      <w:pPr>
-        <w:pStyle w:val="Lyrics"/>
-        <w:jc w:val="left"/>
-      </w:pPr>
-      <w:r>
-        <w:t>2.</w:t>
-      </w:r>
-      <w:r>
-        <w:t>當我的心動搖時</w:t>
-      </w:r>
-      <w:r>
-        <w:t xml:space="preserve"> </w:t>
-      </w:r>
-      <w:r>
-        <w:t>我仍要讚美耶穌</w:t>
-      </w:r>
-    </w:p>
-    <w:p>
-      <w:pPr>
-        <w:pStyle w:val="Lyrics"/>
-        <w:jc w:val="left"/>
-      </w:pPr>
-      <w:r>
-        <w:t>祢是我的盼望</w:t>
-      </w:r>
-      <w:r>
-        <w:t xml:space="preserve"> </w:t>
-      </w:r>
-      <w:r>
-        <w:t>我心所依靠的</w:t>
-      </w:r>
-    </w:p>
-    <w:p>
-      <w:pPr>
-        <w:pStyle w:val="Lyrics"/>
-        <w:jc w:val="left"/>
-      </w:pPr>
-      <w:r>
-        <w:t>※</w:t>
-      </w:r>
-      <w:r>
-        <w:t>哈利路亞</w:t>
-      </w:r>
-      <w:r>
-        <w:t xml:space="preserve"> </w:t>
-      </w:r>
-      <w:r>
-        <w:t>哈利路亞</w:t>
-      </w:r>
-      <w:r>
-        <w:t xml:space="preserve"> </w:t>
-      </w:r>
-      <w:r>
-        <w:t>耶穌永遠掌權</w:t>
-      </w:r>
-    </w:p>
-    <w:p>
-      <w:pPr>
-        <w:pStyle w:val="Lyrics"/>
-        <w:jc w:val="left"/>
-      </w:pPr>
-      <w:r>
-        <w:t>哈利路亞</w:t>
-      </w:r>
-      <w:r>
-        <w:t xml:space="preserve"> </w:t>
-      </w:r>
-      <w:r>
-        <w:t>哈利路亞</w:t>
-      </w:r>
-      <w:r>
-        <w:t xml:space="preserve"> </w:t>
-      </w:r>
-      <w:r>
-        <w:t>耶穌永遠掌權</w:t>
-      </w:r>
-    </w:p>
-    <w:p>
-      <w:pPr>
-        <w:pStyle w:val="Lyrics"/>
-        <w:jc w:val="left"/>
-      </w:pPr>
-      <w:r>
-        <w:t>§</w:t>
-      </w:r>
-      <w:r>
-        <w:t>白晝</w:t>
-      </w:r>
-      <w:r>
-        <w:t xml:space="preserve"> </w:t>
-      </w:r>
-      <w:r>
-        <w:t>祢向我施慈愛</w:t>
-      </w:r>
-      <w:r>
-        <w:t xml:space="preserve"> </w:t>
-      </w:r>
-      <w:r>
-        <w:t>黑夜</w:t>
-      </w:r>
-      <w:r>
-        <w:t xml:space="preserve"> </w:t>
-      </w:r>
-      <w:r>
-        <w:t>我要歌頌禱告</w:t>
-      </w:r>
-    </w:p>
-    <w:p>
-      <w:pPr>
-        <w:pStyle w:val="Lyrics"/>
-        <w:jc w:val="left"/>
-      </w:pPr>
-      <w:r>
-        <w:t>祢是我的詩歌</w:t>
-      </w:r>
-      <w:r>
-        <w:t xml:space="preserve"> </w:t>
-      </w:r>
-      <w:r>
-        <w:t>我的避難所</w:t>
-      </w:r>
-      <w:r>
-        <w:t xml:space="preserve"> </w:t>
-      </w:r>
-      <w:r>
-        <w:t>叫我抬起頭的神</w:t>
+      </w:pPr>
+      <w:r>
+        <w:t>1.當我在患難之中 我仍要信靠耶穌</w:t>
+      </w:r>
+    </w:p>
+    <w:p>
+      <w:pPr>
+        <w:pStyle w:val="Lyrics"/>
+      </w:pPr>
+      <w:r>
+        <w:t>祢是我的一切 我心所依靠的</w:t>
+      </w:r>
+    </w:p>
+    <w:p>
+      <w:pPr>
+        <w:pStyle w:val="Lyrics"/>
+      </w:pPr>
+      <w:r>
+        <w:t>2.當我的心動搖時 我仍要讚美耶穌</w:t>
+      </w:r>
+    </w:p>
+    <w:p>
+      <w:pPr>
+        <w:pStyle w:val="Lyrics"/>
+      </w:pPr>
+      <w:r>
+        <w:t>祢是我的盼望 我心所依靠的</w:t>
+      </w:r>
+    </w:p>
+    <w:p>
+      <w:pPr>
+        <w:pStyle w:val="Lyrics"/>
+      </w:pPr>
+      <w:r>
+        <w:t>※哈利路亞 哈利路亞 耶穌永遠掌權</w:t>
+      </w:r>
+    </w:p>
+    <w:p>
+      <w:pPr>
+        <w:pStyle w:val="Lyrics"/>
+      </w:pPr>
+      <w:r>
+        <w:t>哈利路亞 哈利路亞 耶穌永遠掌權</w:t>
+      </w:r>
+    </w:p>
+    <w:p>
+      <w:pPr>
+        <w:pStyle w:val="Lyrics"/>
+      </w:pPr>
+      <w:r>
+        <w:t>§白晝 祢向我施慈愛 黑夜 我要歌頌禱告</w:t>
+      </w:r>
+    </w:p>
+    <w:p>
+      <w:pPr>
+        <w:pStyle w:val="Lyrics"/>
+      </w:pPr>
+      <w:r>
+        <w:t>祢是我的詩歌 我的避難所 叫我抬起頭的神</w:t>
       </w:r>
     </w:p>
     <w:p>
       <w:pPr>
         <w:pStyle w:val="SongTitle"/>
-        <w:jc w:val="left"/>
       </w:pPr>
       <w:r>
         <w:t>【禱告的力量】</w:t>
@@ -808,7 +402,6 @@
     <w:p>
       <w:pPr>
         <w:pStyle w:val="Lyrics"/>
-        <w:jc w:val="left"/>
       </w:pPr>
       <w:r>
         <w:t>以禱告播下救恩的種子</w:t>
@@ -817,7 +410,6 @@
     <w:p>
       <w:pPr>
         <w:pStyle w:val="Lyrics"/>
-        <w:jc w:val="left"/>
       </w:pPr>
       <w:r>
         <w:t>以淚水澆灌心靈的深處</w:t>
@@ -826,7 +418,6 @@
     <w:p>
       <w:pPr>
         <w:pStyle w:val="Lyrics"/>
-        <w:jc w:val="left"/>
       </w:pPr>
       <w:r>
         <w:t>神的靈使軟弱的心變得剛強</w:t>
@@ -835,7 +426,6 @@
     <w:p>
       <w:pPr>
         <w:pStyle w:val="Lyrics"/>
-        <w:jc w:val="left"/>
       </w:pPr>
       <w:r>
         <w:t>我的信心建立在耶穌這磐石上</w:t>
@@ -844,19 +434,14 @@
     <w:p>
       <w:pPr>
         <w:pStyle w:val="Lyrics"/>
-        <w:jc w:val="left"/>
-      </w:pPr>
-      <w:r>
-        <w:t>※</w:t>
-      </w:r>
-      <w:r>
-        <w:t>禱告的力量時間可以證明</w:t>
-      </w:r>
-    </w:p>
-    <w:p>
-      <w:pPr>
-        <w:pStyle w:val="Lyrics"/>
-        <w:jc w:val="left"/>
+      </w:pPr>
+      <w:r>
+        <w:t>※禱告的力量時間可以證明</w:t>
+      </w:r>
+    </w:p>
+    <w:p>
+      <w:pPr>
+        <w:pStyle w:val="Lyrics"/>
       </w:pPr>
       <w:r>
         <w:t>改變的大能在耶穌基督裡</w:t>
@@ -865,7 +450,6 @@
     <w:p>
       <w:pPr>
         <w:pStyle w:val="Lyrics"/>
-        <w:jc w:val="left"/>
       </w:pPr>
       <w:r>
         <w:t>獻上馨香之祭直達到祢寶座前</w:t>
@@ -874,16 +458,9 @@
     <w:p>
       <w:pPr>
         <w:pStyle w:val="Lyrics"/>
-        <w:jc w:val="left"/>
-      </w:pPr>
-      <w:r>
-        <w:t>因祢信實</w:t>
-      </w:r>
-      <w:r>
-        <w:t xml:space="preserve"> </w:t>
-      </w:r>
-      <w:r>
-        <w:t>祢必垂聽每個呼求</w:t>
+      </w:pPr>
+      <w:r>
+        <w:t>因祢信實 祢必垂聽每個呼求</w:t>
       </w:r>
     </w:p>
     <w:sectPr>

</xml_diff>